<commit_message>
more work on project
</commit_message>
<xml_diff>
--- a/Project Report StructureFromGareth.docx
+++ b/Project Report StructureFromGareth.docx
@@ -270,19 +270,34 @@
           <w:ilvl w:val="0"/>
           <w:numId w:val="1"/>
         </w:numPr>
-      </w:pPr>
-      <w:r>
+        <w:rPr>
+          <w:color w:val="FF0000"/>
+        </w:rPr>
+      </w:pPr>
+      <w:r>
+        <w:rPr>
+          <w:color w:val="FF0000"/>
+        </w:rPr>
         <w:t xml:space="preserve">Date fields </w:t>
       </w:r>
       <w:proofErr w:type="gramStart"/>
       <w:r>
+        <w:rPr>
+          <w:color w:val="FF0000"/>
+        </w:rPr>
         <w:t>e.g.</w:t>
       </w:r>
       <w:proofErr w:type="gramEnd"/>
       <w:r>
+        <w:rPr>
+          <w:color w:val="FF0000"/>
+        </w:rPr>
         <w:t xml:space="preserve"> booking start and end or card valid from and valid to have no validation to ensure that the </w:t>
       </w:r>
       <w:r>
+        <w:rPr>
+          <w:color w:val="FF0000"/>
+        </w:rPr>
         <w:t>end date is after start date</w:t>
       </w:r>
     </w:p>
@@ -293,16 +308,28 @@
           <w:ilvl w:val="1"/>
           <w:numId w:val="1"/>
         </w:numPr>
-      </w:pPr>
-      <w:r>
+        <w:rPr>
+          <w:color w:val="FF0000"/>
+        </w:rPr>
+      </w:pPr>
+      <w:r>
+        <w:rPr>
+          <w:color w:val="FF0000"/>
+        </w:rPr>
         <w:t xml:space="preserve">This would rely on implementation from the </w:t>
       </w:r>
       <w:proofErr w:type="gramStart"/>
       <w:r>
+        <w:rPr>
+          <w:color w:val="FF0000"/>
+        </w:rPr>
         <w:t>front end</w:t>
       </w:r>
       <w:proofErr w:type="gramEnd"/>
       <w:r>
+        <w:rPr>
+          <w:color w:val="FF0000"/>
+        </w:rPr>
         <w:t xml:space="preserve"> developer to ensure this was correctly validated</w:t>
       </w:r>
     </w:p>
@@ -313,8 +340,14 @@
           <w:ilvl w:val="0"/>
           <w:numId w:val="1"/>
         </w:numPr>
-      </w:pPr>
-      <w:r>
+        <w:rPr>
+          <w:color w:val="FF0000"/>
+        </w:rPr>
+      </w:pPr>
+      <w:r>
+        <w:rPr>
+          <w:color w:val="FF0000"/>
+        </w:rPr>
         <w:t>Region table</w:t>
       </w:r>
     </w:p>
@@ -325,22 +358,37 @@
           <w:ilvl w:val="1"/>
           <w:numId w:val="1"/>
         </w:numPr>
-      </w:pPr>
-      <w:r>
+        <w:rPr>
+          <w:color w:val="FF0000"/>
+        </w:rPr>
+      </w:pPr>
+      <w:r>
+        <w:rPr>
+          <w:color w:val="FF0000"/>
+        </w:rPr>
         <w:t xml:space="preserve">removed as jet2 has a flexible definition of country, </w:t>
       </w:r>
       <w:proofErr w:type="spellStart"/>
       <w:proofErr w:type="gramStart"/>
       <w:r>
+        <w:rPr>
+          <w:color w:val="FF0000"/>
+        </w:rPr>
         <w:t>ie</w:t>
       </w:r>
       <w:proofErr w:type="spellEnd"/>
       <w:proofErr w:type="gramEnd"/>
       <w:r>
+        <w:rPr>
+          <w:color w:val="FF0000"/>
+        </w:rPr>
         <w:t xml:space="preserve"> it has Balearics as a country and not a region. Ibiza is nested under Balearics, not under </w:t>
       </w:r>
       <w:proofErr w:type="spellStart"/>
       <w:r>
+        <w:rPr>
+          <w:color w:val="FF0000"/>
+        </w:rPr>
         <w:t>spain</w:t>
       </w:r>
       <w:proofErr w:type="spellEnd"/>
@@ -367,16 +415,28 @@
           <w:ilvl w:val="0"/>
           <w:numId w:val="1"/>
         </w:numPr>
+        <w:rPr>
+          <w:color w:val="00B050"/>
+        </w:rPr>
       </w:pPr>
       <w:proofErr w:type="spellStart"/>
       <w:r>
+        <w:rPr>
+          <w:color w:val="00B050"/>
+        </w:rPr>
         <w:t>Timezones</w:t>
       </w:r>
       <w:proofErr w:type="spellEnd"/>
       <w:r>
+        <w:rPr>
+          <w:color w:val="00B050"/>
+        </w:rPr>
         <w:t xml:space="preserve"> are in British time and probably localised in front-end</w:t>
       </w:r>
       <w:r>
+        <w:rPr>
+          <w:color w:val="00B050"/>
+        </w:rPr>
         <w:t xml:space="preserve"> (?)</w:t>
       </w:r>
     </w:p>
@@ -387,36 +447,39 @@
           <w:ilvl w:val="0"/>
           <w:numId w:val="1"/>
         </w:numPr>
+        <w:rPr>
+          <w:color w:val="FF0000"/>
+        </w:rPr>
       </w:pPr>
       <w:proofErr w:type="spellStart"/>
       <w:r>
         <w:rPr>
           <w:i/>
           <w:iCs/>
-        </w:rPr>
-        <w:t>g</w:t>
-      </w:r>
-      <w:r>
-        <w:rPr>
-          <w:i/>
-          <w:iCs/>
-        </w:rPr>
-        <w:t>ps_address</w:t>
+          <w:color w:val="FF0000"/>
+        </w:rPr>
+        <w:t>gps_address</w:t>
       </w:r>
       <w:proofErr w:type="spellEnd"/>
       <w:r>
+        <w:rPr>
+          <w:color w:val="FF0000"/>
+        </w:rPr>
         <w:t xml:space="preserve"> “wraps” address for entities that require both an address and a </w:t>
       </w:r>
       <w:proofErr w:type="spellStart"/>
       <w:r>
+        <w:rPr>
+          <w:color w:val="FF0000"/>
+        </w:rPr>
         <w:t>gps</w:t>
       </w:r>
       <w:proofErr w:type="spellEnd"/>
       <w:r>
-        <w:t xml:space="preserve"> l</w:t>
-      </w:r>
-      <w:r>
-        <w:t>ocation</w:t>
+        <w:rPr>
+          <w:color w:val="FF0000"/>
+        </w:rPr>
+        <w:t xml:space="preserve"> location</w:t>
       </w:r>
     </w:p>
     <w:p>
@@ -426,8 +489,14 @@
           <w:ilvl w:val="0"/>
           <w:numId w:val="1"/>
         </w:numPr>
-      </w:pPr>
-      <w:r>
+        <w:rPr>
+          <w:color w:val="FF0000"/>
+        </w:rPr>
+      </w:pPr>
+      <w:r>
+        <w:rPr>
+          <w:color w:val="FF0000"/>
+        </w:rPr>
         <w:t>booking duration encoded by flight datetimes?</w:t>
       </w:r>
     </w:p>
@@ -1852,11 +1921,9 @@
           <w:numId w:val="2"/>
         </w:numPr>
       </w:pPr>
-      <w:proofErr w:type="spellStart"/>
       <w:r>
         <w:t>Booking_id</w:t>
       </w:r>
-      <w:proofErr w:type="spellEnd"/>
     </w:p>
     <w:p>
       <w:pPr>
@@ -1994,15 +2061,7 @@
       </w:r>
       <w:proofErr w:type="gramEnd"/>
       <w:r>
-        <w:t xml:space="preserve"> int/ bit(</w:t>
-      </w:r>
-      <w:proofErr w:type="spellStart"/>
-      <w:r>
-        <w:t>boolean</w:t>
-      </w:r>
-      <w:proofErr w:type="spellEnd"/>
-      <w:r>
-        <w:t>) combo so the front end does not have to extract the number and the plus out of the string</w:t>
+        <w:t xml:space="preserve"> int/ bit(boolean) combo so the front end does not have to extract the number and the plus out of the string</w:t>
       </w:r>
     </w:p>
     <w:p>
@@ -2612,13 +2671,8 @@
       </w:r>
       <w:proofErr w:type="spellEnd"/>
       <w:r>
-        <w:t xml:space="preserve"> &amp; </w:t>
-      </w:r>
-      <w:proofErr w:type="spellStart"/>
-      <w:r>
-        <w:t>arrival_airport_id</w:t>
-      </w:r>
-      <w:proofErr w:type="spellEnd"/>
+        <w:t xml:space="preserve"> &amp; arrival_airport_id</w:t>
+      </w:r>
     </w:p>
     <w:p/>
     <w:p>
@@ -3748,15 +3802,7 @@
         </w:numPr>
       </w:pPr>
       <w:r>
-        <w:t xml:space="preserve">Availability model will use this info, coupled with number of that </w:t>
-      </w:r>
-      <w:proofErr w:type="spellStart"/>
-      <w:r>
-        <w:t>room_type</w:t>
-      </w:r>
-      <w:proofErr w:type="spellEnd"/>
-      <w:r>
-        <w:t xml:space="preserve"> booked over a given </w:t>
+        <w:t xml:space="preserve">Availability model will use this info, coupled with number of that room_type booked over a given </w:t>
       </w:r>
       <w:proofErr w:type="gramStart"/>
       <w:r>
@@ -3901,15 +3947,7 @@
       </w:r>
       <w:proofErr w:type="spellEnd"/>
       <w:r>
-        <w:t xml:space="preserve"> in room vs in </w:t>
-      </w:r>
-      <w:proofErr w:type="spellStart"/>
-      <w:r>
-        <w:t>room_type</w:t>
-      </w:r>
-      <w:proofErr w:type="spellEnd"/>
-      <w:r>
-        <w:t>)</w:t>
+        <w:t xml:space="preserve"> in room vs in room_type)</w:t>
       </w:r>
     </w:p>
     <w:p/>
@@ -4529,15 +4567,7 @@
       </w:r>
       <w:proofErr w:type="gramEnd"/>
       <w:r>
-        <w:t xml:space="preserve"> from </w:t>
-      </w:r>
-      <w:proofErr w:type="spellStart"/>
-      <w:r>
-        <w:t>card_vendor</w:t>
-      </w:r>
-      <w:proofErr w:type="spellEnd"/>
-      <w:r>
-        <w:t xml:space="preserve"> on ‘</w:t>
+        <w:t xml:space="preserve"> from card_vendor on ‘</w:t>
       </w:r>
       <w:proofErr w:type="spellStart"/>
       <w:r>

</xml_diff>